<commit_message>
Swap word/pdf platform and pong worksheets, add hangman planning worksheet
</commit_message>
<xml_diff>
--- a/Projects/Projects Word/Project_2_Pong_Planning_Worksheet.docx
+++ b/Projects/Projects Word/Project_2_Pong_Planning_Worksheet.docx
@@ -1,6 +1,6 @@
 
 <file path=word/document.xml><?xml version="1.0" encoding="utf-8"?>
-<w:document xmlns:wpc="http://schemas.microsoft.com/office/word/2010/wordprocessingCanvas" xmlns:cx="http://schemas.microsoft.com/office/drawing/2014/chartex" xmlns:cx1="http://schemas.microsoft.com/office/drawing/2015/9/8/chartex" xmlns:cx2="http://schemas.microsoft.com/office/drawing/2015/10/21/chartex" xmlns:cx3="http://schemas.microsoft.com/office/drawing/2016/5/9/chartex" xmlns:cx4="http://schemas.microsoft.com/office/drawing/2016/5/10/chartex" xmlns:cx5="http://schemas.microsoft.com/office/drawing/2016/5/11/chartex" xmlns:cx6="http://schemas.microsoft.com/office/drawing/2016/5/12/chartex" xmlns:cx7="http://schemas.microsoft.com/office/drawing/2016/5/13/chartex" xmlns:cx8="http://schemas.microsoft.com/office/drawing/2016/5/14/chartex" xmlns:mc="http://schemas.openxmlformats.org/markup-compatibility/2006" xmlns:aink="http://schemas.microsoft.com/office/drawing/2016/ink" xmlns:o="urn:schemas-microsoft-com:office:office" xmlns:r="http://schemas.openxmlformats.org/officeDocument/2006/relationships" xmlns:m="http://schemas.openxmlformats.org/officeDocument/2006/math" xmlns:v="urn:schemas-microsoft-com:vml" xmlns:wp14="http://schemas.microsoft.com/office/word/2010/wordprocessingDrawing" xmlns:wp="http://schemas.openxmlformats.org/drawingml/2006/wordprocessingDrawing" xmlns:w10="urn:schemas-microsoft-com:office:word" xmlns:w="http://schemas.openxmlformats.org/wordprocessingml/2006/main" xmlns:w14="http://schemas.microsoft.com/office/word/2010/wordml" xmlns:w15="http://schemas.microsoft.com/office/word/2012/wordml" xmlns:w16se="http://schemas.microsoft.com/office/word/2015/wordml/symex" xmlns:wpg="http://schemas.microsoft.com/office/word/2010/wordprocessingGroup" xmlns:wpi="http://schemas.microsoft.com/office/word/2010/wordprocessingInk" xmlns:wne="http://schemas.microsoft.com/office/word/2006/wordml" xmlns:wps="http://schemas.microsoft.com/office/word/2010/wordprocessingShape" mc:Ignorable="w14 w15 w16se wp14">
+<w:document xmlns:wpc="http://schemas.microsoft.com/office/word/2010/wordprocessingCanvas" xmlns:cx="http://schemas.microsoft.com/office/drawing/2014/chartex" xmlns:cx1="http://schemas.microsoft.com/office/drawing/2015/9/8/chartex" xmlns:cx2="http://schemas.microsoft.com/office/drawing/2015/10/21/chartex" xmlns:cx3="http://schemas.microsoft.com/office/drawing/2016/5/9/chartex" xmlns:cx4="http://schemas.microsoft.com/office/drawing/2016/5/10/chartex" xmlns:cx5="http://schemas.microsoft.com/office/drawing/2016/5/11/chartex" xmlns:cx6="http://schemas.microsoft.com/office/drawing/2016/5/12/chartex" xmlns:cx7="http://schemas.microsoft.com/office/drawing/2016/5/13/chartex" xmlns:cx8="http://schemas.microsoft.com/office/drawing/2016/5/14/chartex" xmlns:mc="http://schemas.openxmlformats.org/markup-compatibility/2006" xmlns:aink="http://schemas.microsoft.com/office/drawing/2016/ink" xmlns:am3d="http://schemas.microsoft.com/office/drawing/2017/model3d" xmlns:o="urn:schemas-microsoft-com:office:office" xmlns:r="http://schemas.openxmlformats.org/officeDocument/2006/relationships" xmlns:m="http://schemas.openxmlformats.org/officeDocument/2006/math" xmlns:v="urn:schemas-microsoft-com:vml" xmlns:wp14="http://schemas.microsoft.com/office/word/2010/wordprocessingDrawing" xmlns:wp="http://schemas.openxmlformats.org/drawingml/2006/wordprocessingDrawing" xmlns:w10="urn:schemas-microsoft-com:office:word" xmlns:w="http://schemas.openxmlformats.org/wordprocessingml/2006/main" xmlns:w14="http://schemas.microsoft.com/office/word/2010/wordml" xmlns:w15="http://schemas.microsoft.com/office/word/2012/wordml" xmlns:w16se="http://schemas.microsoft.com/office/word/2015/wordml/symex" xmlns:wpg="http://schemas.microsoft.com/office/word/2010/wordprocessingGroup" xmlns:wpi="http://schemas.microsoft.com/office/word/2010/wordprocessingInk" xmlns:wne="http://schemas.microsoft.com/office/word/2006/wordml" xmlns:wps="http://schemas.microsoft.com/office/word/2010/wordprocessingShape" mc:Ignorable="w14 w15 w16se wp14">
   <w:body>
     <w:p>
       <w:pPr>
@@ -1165,8 +1165,6 @@
                 <w:rFonts w:ascii="Calibri" w:eastAsia="Times New Roman" w:hAnsi="Calibri" w:cs="Calibri"/>
               </w:rPr>
             </w:pPr>
-            <w:bookmarkStart w:id="0" w:name="_GoBack"/>
-            <w:bookmarkEnd w:id="0"/>
           </w:p>
         </w:tc>
       </w:tr>
@@ -2695,8 +2693,12 @@
       </w:pPr>
     </w:p>
     <w:sectPr>
-      <w:headerReference w:type="default" r:id="rId6"/>
-      <w:footerReference w:type="default" r:id="rId7"/>
+      <w:headerReference w:type="even" r:id="rId6"/>
+      <w:headerReference w:type="default" r:id="rId7"/>
+      <w:footerReference w:type="even" r:id="rId8"/>
+      <w:footerReference w:type="default" r:id="rId9"/>
+      <w:headerReference w:type="first" r:id="rId10"/>
+      <w:footerReference w:type="first" r:id="rId11"/>
       <w:pgSz w:w="15840" w:h="12240" w:orient="landscape"/>
       <w:pgMar w:top="720" w:right="720" w:bottom="720" w:left="720" w:header="720" w:footer="720" w:gutter="0"/>
       <w:cols w:space="720"/>
@@ -2707,7 +2709,7 @@
 </file>
 
 <file path=word/endnotes.xml><?xml version="1.0" encoding="utf-8"?>
-<w:endnotes xmlns:wpc="http://schemas.microsoft.com/office/word/2010/wordprocessingCanvas" xmlns:cx="http://schemas.microsoft.com/office/drawing/2014/chartex" xmlns:cx1="http://schemas.microsoft.com/office/drawing/2015/9/8/chartex" xmlns:cx2="http://schemas.microsoft.com/office/drawing/2015/10/21/chartex" xmlns:cx3="http://schemas.microsoft.com/office/drawing/2016/5/9/chartex" xmlns:cx4="http://schemas.microsoft.com/office/drawing/2016/5/10/chartex" xmlns:cx5="http://schemas.microsoft.com/office/drawing/2016/5/11/chartex" xmlns:cx6="http://schemas.microsoft.com/office/drawing/2016/5/12/chartex" xmlns:cx7="http://schemas.microsoft.com/office/drawing/2016/5/13/chartex" xmlns:cx8="http://schemas.microsoft.com/office/drawing/2016/5/14/chartex" xmlns:mc="http://schemas.openxmlformats.org/markup-compatibility/2006" xmlns:aink="http://schemas.microsoft.com/office/drawing/2016/ink" xmlns:o="urn:schemas-microsoft-com:office:office" xmlns:r="http://schemas.openxmlformats.org/officeDocument/2006/relationships" xmlns:m="http://schemas.openxmlformats.org/officeDocument/2006/math" xmlns:v="urn:schemas-microsoft-com:vml" xmlns:wp14="http://schemas.microsoft.com/office/word/2010/wordprocessingDrawing" xmlns:wp="http://schemas.openxmlformats.org/drawingml/2006/wordprocessingDrawing" xmlns:w10="urn:schemas-microsoft-com:office:word" xmlns:w="http://schemas.openxmlformats.org/wordprocessingml/2006/main" xmlns:w14="http://schemas.microsoft.com/office/word/2010/wordml" xmlns:w15="http://schemas.microsoft.com/office/word/2012/wordml" xmlns:w16se="http://schemas.microsoft.com/office/word/2015/wordml/symex" xmlns:wpg="http://schemas.microsoft.com/office/word/2010/wordprocessingGroup" xmlns:wpi="http://schemas.microsoft.com/office/word/2010/wordprocessingInk" xmlns:wne="http://schemas.microsoft.com/office/word/2006/wordml" xmlns:wps="http://schemas.microsoft.com/office/word/2010/wordprocessingShape" mc:Ignorable="w14 w15 w16se wp14">
+<w:endnotes xmlns:wpc="http://schemas.microsoft.com/office/word/2010/wordprocessingCanvas" xmlns:cx="http://schemas.microsoft.com/office/drawing/2014/chartex" xmlns:cx1="http://schemas.microsoft.com/office/drawing/2015/9/8/chartex" xmlns:cx2="http://schemas.microsoft.com/office/drawing/2015/10/21/chartex" xmlns:cx3="http://schemas.microsoft.com/office/drawing/2016/5/9/chartex" xmlns:cx4="http://schemas.microsoft.com/office/drawing/2016/5/10/chartex" xmlns:cx5="http://schemas.microsoft.com/office/drawing/2016/5/11/chartex" xmlns:cx6="http://schemas.microsoft.com/office/drawing/2016/5/12/chartex" xmlns:cx7="http://schemas.microsoft.com/office/drawing/2016/5/13/chartex" xmlns:cx8="http://schemas.microsoft.com/office/drawing/2016/5/14/chartex" xmlns:mc="http://schemas.openxmlformats.org/markup-compatibility/2006" xmlns:aink="http://schemas.microsoft.com/office/drawing/2016/ink" xmlns:am3d="http://schemas.microsoft.com/office/drawing/2017/model3d" xmlns:o="urn:schemas-microsoft-com:office:office" xmlns:r="http://schemas.openxmlformats.org/officeDocument/2006/relationships" xmlns:m="http://schemas.openxmlformats.org/officeDocument/2006/math" xmlns:v="urn:schemas-microsoft-com:vml" xmlns:wp14="http://schemas.microsoft.com/office/word/2010/wordprocessingDrawing" xmlns:wp="http://schemas.openxmlformats.org/drawingml/2006/wordprocessingDrawing" xmlns:w10="urn:schemas-microsoft-com:office:word" xmlns:w="http://schemas.openxmlformats.org/wordprocessingml/2006/main" xmlns:w14="http://schemas.microsoft.com/office/word/2010/wordml" xmlns:w15="http://schemas.microsoft.com/office/word/2012/wordml" xmlns:w16se="http://schemas.microsoft.com/office/word/2015/wordml/symex" xmlns:wpg="http://schemas.microsoft.com/office/word/2010/wordprocessingGroup" xmlns:wpi="http://schemas.microsoft.com/office/word/2010/wordprocessingInk" xmlns:wne="http://schemas.microsoft.com/office/word/2006/wordml" xmlns:wps="http://schemas.microsoft.com/office/word/2010/wordprocessingShape" mc:Ignorable="w14 w15 w16se wp14">
   <w:endnote w:type="separator" w:id="-1">
     <w:p>
       <w:pPr>
@@ -2732,7 +2734,17 @@
 </file>
 
 <file path=word/footer1.xml><?xml version="1.0" encoding="utf-8"?>
-<w:ftr xmlns:wpc="http://schemas.microsoft.com/office/word/2010/wordprocessingCanvas" xmlns:cx="http://schemas.microsoft.com/office/drawing/2014/chartex" xmlns:cx1="http://schemas.microsoft.com/office/drawing/2015/9/8/chartex" xmlns:cx2="http://schemas.microsoft.com/office/drawing/2015/10/21/chartex" xmlns:cx3="http://schemas.microsoft.com/office/drawing/2016/5/9/chartex" xmlns:cx4="http://schemas.microsoft.com/office/drawing/2016/5/10/chartex" xmlns:cx5="http://schemas.microsoft.com/office/drawing/2016/5/11/chartex" xmlns:cx6="http://schemas.microsoft.com/office/drawing/2016/5/12/chartex" xmlns:cx7="http://schemas.microsoft.com/office/drawing/2016/5/13/chartex" xmlns:cx8="http://schemas.microsoft.com/office/drawing/2016/5/14/chartex" xmlns:mc="http://schemas.openxmlformats.org/markup-compatibility/2006" xmlns:aink="http://schemas.microsoft.com/office/drawing/2016/ink" xmlns:o="urn:schemas-microsoft-com:office:office" xmlns:r="http://schemas.openxmlformats.org/officeDocument/2006/relationships" xmlns:m="http://schemas.openxmlformats.org/officeDocument/2006/math" xmlns:v="urn:schemas-microsoft-com:vml" xmlns:wp14="http://schemas.microsoft.com/office/word/2010/wordprocessingDrawing" xmlns:wp="http://schemas.openxmlformats.org/drawingml/2006/wordprocessingDrawing" xmlns:w10="urn:schemas-microsoft-com:office:word" xmlns:w="http://schemas.openxmlformats.org/wordprocessingml/2006/main" xmlns:w14="http://schemas.microsoft.com/office/word/2010/wordml" xmlns:w15="http://schemas.microsoft.com/office/word/2012/wordml" xmlns:w16se="http://schemas.microsoft.com/office/word/2015/wordml/symex" xmlns:wpg="http://schemas.microsoft.com/office/word/2010/wordprocessingGroup" xmlns:wpi="http://schemas.microsoft.com/office/word/2010/wordprocessingInk" xmlns:wne="http://schemas.microsoft.com/office/word/2006/wordml" xmlns:wps="http://schemas.microsoft.com/office/word/2010/wordprocessingShape" mc:Ignorable="w14 w15 w16se wp14">
+<w:ftr xmlns:wpc="http://schemas.microsoft.com/office/word/2010/wordprocessingCanvas" xmlns:cx="http://schemas.microsoft.com/office/drawing/2014/chartex" xmlns:cx1="http://schemas.microsoft.com/office/drawing/2015/9/8/chartex" xmlns:cx2="http://schemas.microsoft.com/office/drawing/2015/10/21/chartex" xmlns:cx3="http://schemas.microsoft.com/office/drawing/2016/5/9/chartex" xmlns:cx4="http://schemas.microsoft.com/office/drawing/2016/5/10/chartex" xmlns:cx5="http://schemas.microsoft.com/office/drawing/2016/5/11/chartex" xmlns:cx6="http://schemas.microsoft.com/office/drawing/2016/5/12/chartex" xmlns:cx7="http://schemas.microsoft.com/office/drawing/2016/5/13/chartex" xmlns:cx8="http://schemas.microsoft.com/office/drawing/2016/5/14/chartex" xmlns:mc="http://schemas.openxmlformats.org/markup-compatibility/2006" xmlns:aink="http://schemas.microsoft.com/office/drawing/2016/ink" xmlns:am3d="http://schemas.microsoft.com/office/drawing/2017/model3d" xmlns:o="urn:schemas-microsoft-com:office:office" xmlns:r="http://schemas.openxmlformats.org/officeDocument/2006/relationships" xmlns:m="http://schemas.openxmlformats.org/officeDocument/2006/math" xmlns:v="urn:schemas-microsoft-com:vml" xmlns:wp14="http://schemas.microsoft.com/office/word/2010/wordprocessingDrawing" xmlns:wp="http://schemas.openxmlformats.org/drawingml/2006/wordprocessingDrawing" xmlns:w10="urn:schemas-microsoft-com:office:word" xmlns:w="http://schemas.openxmlformats.org/wordprocessingml/2006/main" xmlns:w14="http://schemas.microsoft.com/office/word/2010/wordml" xmlns:w15="http://schemas.microsoft.com/office/word/2012/wordml" xmlns:w16se="http://schemas.microsoft.com/office/word/2015/wordml/symex" xmlns:wpg="http://schemas.microsoft.com/office/word/2010/wordprocessingGroup" xmlns:wpi="http://schemas.microsoft.com/office/word/2010/wordprocessingInk" xmlns:wne="http://schemas.microsoft.com/office/word/2006/wordml" xmlns:wps="http://schemas.microsoft.com/office/word/2010/wordprocessingShape" mc:Ignorable="w14 w15 w16se wp14">
+  <w:p>
+    <w:pPr>
+      <w:pStyle w:val="Footer"/>
+    </w:pPr>
+  </w:p>
+</w:ftr>
+</file>
+
+<file path=word/footer2.xml><?xml version="1.0" encoding="utf-8"?>
+<w:ftr xmlns:wpc="http://schemas.microsoft.com/office/word/2010/wordprocessingCanvas" xmlns:cx="http://schemas.microsoft.com/office/drawing/2014/chartex" xmlns:cx1="http://schemas.microsoft.com/office/drawing/2015/9/8/chartex" xmlns:cx2="http://schemas.microsoft.com/office/drawing/2015/10/21/chartex" xmlns:cx3="http://schemas.microsoft.com/office/drawing/2016/5/9/chartex" xmlns:cx4="http://schemas.microsoft.com/office/drawing/2016/5/10/chartex" xmlns:cx5="http://schemas.microsoft.com/office/drawing/2016/5/11/chartex" xmlns:cx6="http://schemas.microsoft.com/office/drawing/2016/5/12/chartex" xmlns:cx7="http://schemas.microsoft.com/office/drawing/2016/5/13/chartex" xmlns:cx8="http://schemas.microsoft.com/office/drawing/2016/5/14/chartex" xmlns:mc="http://schemas.openxmlformats.org/markup-compatibility/2006" xmlns:aink="http://schemas.microsoft.com/office/drawing/2016/ink" xmlns:am3d="http://schemas.microsoft.com/office/drawing/2017/model3d" xmlns:o="urn:schemas-microsoft-com:office:office" xmlns:r="http://schemas.openxmlformats.org/officeDocument/2006/relationships" xmlns:m="http://schemas.openxmlformats.org/officeDocument/2006/math" xmlns:v="urn:schemas-microsoft-com:vml" xmlns:wp14="http://schemas.microsoft.com/office/word/2010/wordprocessingDrawing" xmlns:wp="http://schemas.openxmlformats.org/drawingml/2006/wordprocessingDrawing" xmlns:w10="urn:schemas-microsoft-com:office:word" xmlns:w="http://schemas.openxmlformats.org/wordprocessingml/2006/main" xmlns:w14="http://schemas.microsoft.com/office/word/2010/wordml" xmlns:w15="http://schemas.microsoft.com/office/word/2012/wordml" xmlns:w16se="http://schemas.microsoft.com/office/word/2015/wordml/symex" xmlns:wpg="http://schemas.microsoft.com/office/word/2010/wordprocessingGroup" xmlns:wpi="http://schemas.microsoft.com/office/word/2010/wordprocessingInk" xmlns:wne="http://schemas.microsoft.com/office/word/2006/wordml" xmlns:wps="http://schemas.microsoft.com/office/word/2010/wordprocessingShape" mc:Ignorable="w14 w15 w16se wp14">
   <w:sdt>
     <w:sdtPr>
       <w:id w:val="-1473284564"/>
@@ -2747,6 +2759,215 @@
       </w:rPr>
     </w:sdtEndPr>
     <w:sdtContent>
+      <w:p>
+        <w:pPr>
+          <w:pStyle w:val="Footer"/>
+        </w:pPr>
+        <w:r>
+          <w:t xml:space="preserve">Adapted from GHHS Intro CS 2016 </w:t>
+        </w:r>
+        <w:r>
+          <w:tab/>
+        </w:r>
+        <w:r>
+          <w:tab/>
+        </w:r>
+        <w:r>
+          <w:tab/>
+        </w:r>
+        <w:r>
+          <w:tab/>
+        </w:r>
+        <w:r>
+          <w:tab/>
+        </w:r>
+        <w:r>
+          <w:rPr>
+            <w:noProof/>
+          </w:rPr>
+          <w:drawing>
+            <wp:inline distT="0" distB="0" distL="0" distR="0" wp14:anchorId="2D0FC49D" wp14:editId="50F68DD5">
+              <wp:extent cx="128016" cy="128016"/>
+              <wp:effectExtent l="0" t="0" r="5715" b="5715"/>
+              <wp:docPr id="21" name="Picture 21"/>
+              <wp:cNvGraphicFramePr>
+                <a:graphicFrameLocks xmlns:a="http://schemas.openxmlformats.org/drawingml/2006/main" noChangeAspect="1"/>
+              </wp:cNvGraphicFramePr>
+              <a:graphic xmlns:a="http://schemas.openxmlformats.org/drawingml/2006/main">
+                <a:graphicData uri="http://schemas.openxmlformats.org/drawingml/2006/picture">
+                  <pic:pic xmlns:pic="http://schemas.openxmlformats.org/drawingml/2006/picture">
+                    <pic:nvPicPr>
+                      <pic:cNvPr id="16" name="chooser_cc.png"/>
+                      <pic:cNvPicPr/>
+                    </pic:nvPicPr>
+                    <pic:blipFill>
+                      <a:blip r:embed="rId1">
+                        <a:extLst>
+                          <a:ext uri="{28A0092B-C50C-407E-A947-70E740481C1C}">
+                            <a14:useLocalDpi xmlns:a14="http://schemas.microsoft.com/office/drawing/2010/main" val="0"/>
+                          </a:ext>
+                        </a:extLst>
+                      </a:blip>
+                      <a:stretch>
+                        <a:fillRect/>
+                      </a:stretch>
+                    </pic:blipFill>
+                    <pic:spPr>
+                      <a:xfrm>
+                        <a:off x="0" y="0"/>
+                        <a:ext cx="128016" cy="128016"/>
+                      </a:xfrm>
+                      <a:prstGeom prst="rect">
+                        <a:avLst/>
+                      </a:prstGeom>
+                    </pic:spPr>
+                  </pic:pic>
+                </a:graphicData>
+              </a:graphic>
+            </wp:inline>
+          </w:drawing>
+        </w:r>
+        <w:r>
+          <w:rPr>
+            <w:noProof/>
+          </w:rPr>
+          <w:drawing>
+            <wp:inline distT="0" distB="0" distL="0" distR="0" wp14:anchorId="1DABF335" wp14:editId="689DEF06">
+              <wp:extent cx="128016" cy="128016"/>
+              <wp:effectExtent l="0" t="0" r="5715" b="5715"/>
+              <wp:docPr id="22" name="Picture 22"/>
+              <wp:cNvGraphicFramePr>
+                <a:graphicFrameLocks xmlns:a="http://schemas.openxmlformats.org/drawingml/2006/main" noChangeAspect="1"/>
+              </wp:cNvGraphicFramePr>
+              <a:graphic xmlns:a="http://schemas.openxmlformats.org/drawingml/2006/main">
+                <a:graphicData uri="http://schemas.openxmlformats.org/drawingml/2006/picture">
+                  <pic:pic xmlns:pic="http://schemas.openxmlformats.org/drawingml/2006/picture">
+                    <pic:nvPicPr>
+                      <pic:cNvPr id="17" name="chooser_by.png"/>
+                      <pic:cNvPicPr/>
+                    </pic:nvPicPr>
+                    <pic:blipFill>
+                      <a:blip r:embed="rId2">
+                        <a:extLst>
+                          <a:ext uri="{28A0092B-C50C-407E-A947-70E740481C1C}">
+                            <a14:useLocalDpi xmlns:a14="http://schemas.microsoft.com/office/drawing/2010/main" val="0"/>
+                          </a:ext>
+                        </a:extLst>
+                      </a:blip>
+                      <a:stretch>
+                        <a:fillRect/>
+                      </a:stretch>
+                    </pic:blipFill>
+                    <pic:spPr>
+                      <a:xfrm>
+                        <a:off x="0" y="0"/>
+                        <a:ext cx="128016" cy="128016"/>
+                      </a:xfrm>
+                      <a:prstGeom prst="rect">
+                        <a:avLst/>
+                      </a:prstGeom>
+                    </pic:spPr>
+                  </pic:pic>
+                </a:graphicData>
+              </a:graphic>
+            </wp:inline>
+          </w:drawing>
+        </w:r>
+        <w:r>
+          <w:rPr>
+            <w:noProof/>
+          </w:rPr>
+          <w:drawing>
+            <wp:inline distT="0" distB="0" distL="0" distR="0" wp14:anchorId="0DE7B0EB" wp14:editId="0C7AE4E4">
+              <wp:extent cx="128016" cy="128016"/>
+              <wp:effectExtent l="0" t="0" r="5715" b="5715"/>
+              <wp:docPr id="23" name="Picture 23"/>
+              <wp:cNvGraphicFramePr>
+                <a:graphicFrameLocks xmlns:a="http://schemas.openxmlformats.org/drawingml/2006/main" noChangeAspect="1"/>
+              </wp:cNvGraphicFramePr>
+              <a:graphic xmlns:a="http://schemas.openxmlformats.org/drawingml/2006/main">
+                <a:graphicData uri="http://schemas.openxmlformats.org/drawingml/2006/picture">
+                  <pic:pic xmlns:pic="http://schemas.openxmlformats.org/drawingml/2006/picture">
+                    <pic:nvPicPr>
+                      <pic:cNvPr id="18" name="chooser_nc.png"/>
+                      <pic:cNvPicPr/>
+                    </pic:nvPicPr>
+                    <pic:blipFill>
+                      <a:blip r:embed="rId3">
+                        <a:extLst>
+                          <a:ext uri="{28A0092B-C50C-407E-A947-70E740481C1C}">
+                            <a14:useLocalDpi xmlns:a14="http://schemas.microsoft.com/office/drawing/2010/main" val="0"/>
+                          </a:ext>
+                        </a:extLst>
+                      </a:blip>
+                      <a:stretch>
+                        <a:fillRect/>
+                      </a:stretch>
+                    </pic:blipFill>
+                    <pic:spPr>
+                      <a:xfrm>
+                        <a:off x="0" y="0"/>
+                        <a:ext cx="128016" cy="128016"/>
+                      </a:xfrm>
+                      <a:prstGeom prst="rect">
+                        <a:avLst/>
+                      </a:prstGeom>
+                    </pic:spPr>
+                  </pic:pic>
+                </a:graphicData>
+              </a:graphic>
+            </wp:inline>
+          </w:drawing>
+        </w:r>
+        <w:r>
+          <w:rPr>
+            <w:noProof/>
+          </w:rPr>
+          <w:drawing>
+            <wp:inline distT="0" distB="0" distL="0" distR="0" wp14:anchorId="61ABB72C" wp14:editId="139F039B">
+              <wp:extent cx="128016" cy="128016"/>
+              <wp:effectExtent l="0" t="0" r="5715" b="5715"/>
+              <wp:docPr id="24" name="Picture 24"/>
+              <wp:cNvGraphicFramePr>
+                <a:graphicFrameLocks xmlns:a="http://schemas.openxmlformats.org/drawingml/2006/main" noChangeAspect="1"/>
+              </wp:cNvGraphicFramePr>
+              <a:graphic xmlns:a="http://schemas.openxmlformats.org/drawingml/2006/main">
+                <a:graphicData uri="http://schemas.openxmlformats.org/drawingml/2006/picture">
+                  <pic:pic xmlns:pic="http://schemas.openxmlformats.org/drawingml/2006/picture">
+                    <pic:nvPicPr>
+                      <pic:cNvPr id="19" name="chooser_sa.png"/>
+                      <pic:cNvPicPr/>
+                    </pic:nvPicPr>
+                    <pic:blipFill>
+                      <a:blip r:embed="rId4">
+                        <a:extLst>
+                          <a:ext uri="{28A0092B-C50C-407E-A947-70E740481C1C}">
+                            <a14:useLocalDpi xmlns:a14="http://schemas.microsoft.com/office/drawing/2010/main" val="0"/>
+                          </a:ext>
+                        </a:extLst>
+                      </a:blip>
+                      <a:stretch>
+                        <a:fillRect/>
+                      </a:stretch>
+                    </pic:blipFill>
+                    <pic:spPr>
+                      <a:xfrm>
+                        <a:off x="0" y="0"/>
+                        <a:ext cx="128016" cy="128016"/>
+                      </a:xfrm>
+                      <a:prstGeom prst="rect">
+                        <a:avLst/>
+                      </a:prstGeom>
+                    </pic:spPr>
+                  </pic:pic>
+                </a:graphicData>
+              </a:graphic>
+            </wp:inline>
+          </w:drawing>
+        </w:r>
+      </w:p>
+      <w:bookmarkStart w:id="0" w:name="_GoBack"/>
+      <w:bookmarkEnd w:id="0"/>
       <w:p>
         <w:pPr>
           <w:pStyle w:val="Footer"/>
@@ -2765,7 +2986,7 @@
           <w:rPr>
             <w:noProof/>
           </w:rPr>
-          <w:t>2</w:t>
+          <w:t>3</w:t>
         </w:r>
         <w:r>
           <w:rPr>
@@ -2784,8 +3005,18 @@
 </w:ftr>
 </file>
 
+<file path=word/footer3.xml><?xml version="1.0" encoding="utf-8"?>
+<w:ftr xmlns:wpc="http://schemas.microsoft.com/office/word/2010/wordprocessingCanvas" xmlns:cx="http://schemas.microsoft.com/office/drawing/2014/chartex" xmlns:cx1="http://schemas.microsoft.com/office/drawing/2015/9/8/chartex" xmlns:cx2="http://schemas.microsoft.com/office/drawing/2015/10/21/chartex" xmlns:cx3="http://schemas.microsoft.com/office/drawing/2016/5/9/chartex" xmlns:cx4="http://schemas.microsoft.com/office/drawing/2016/5/10/chartex" xmlns:cx5="http://schemas.microsoft.com/office/drawing/2016/5/11/chartex" xmlns:cx6="http://schemas.microsoft.com/office/drawing/2016/5/12/chartex" xmlns:cx7="http://schemas.microsoft.com/office/drawing/2016/5/13/chartex" xmlns:cx8="http://schemas.microsoft.com/office/drawing/2016/5/14/chartex" xmlns:mc="http://schemas.openxmlformats.org/markup-compatibility/2006" xmlns:aink="http://schemas.microsoft.com/office/drawing/2016/ink" xmlns:am3d="http://schemas.microsoft.com/office/drawing/2017/model3d" xmlns:o="urn:schemas-microsoft-com:office:office" xmlns:r="http://schemas.openxmlformats.org/officeDocument/2006/relationships" xmlns:m="http://schemas.openxmlformats.org/officeDocument/2006/math" xmlns:v="urn:schemas-microsoft-com:vml" xmlns:wp14="http://schemas.microsoft.com/office/word/2010/wordprocessingDrawing" xmlns:wp="http://schemas.openxmlformats.org/drawingml/2006/wordprocessingDrawing" xmlns:w10="urn:schemas-microsoft-com:office:word" xmlns:w="http://schemas.openxmlformats.org/wordprocessingml/2006/main" xmlns:w14="http://schemas.microsoft.com/office/word/2010/wordml" xmlns:w15="http://schemas.microsoft.com/office/word/2012/wordml" xmlns:w16se="http://schemas.microsoft.com/office/word/2015/wordml/symex" xmlns:wpg="http://schemas.microsoft.com/office/word/2010/wordprocessingGroup" xmlns:wpi="http://schemas.microsoft.com/office/word/2010/wordprocessingInk" xmlns:wne="http://schemas.microsoft.com/office/word/2006/wordml" xmlns:wps="http://schemas.microsoft.com/office/word/2010/wordprocessingShape" mc:Ignorable="w14 w15 w16se wp14">
+  <w:p>
+    <w:pPr>
+      <w:pStyle w:val="Footer"/>
+    </w:pPr>
+  </w:p>
+</w:ftr>
+</file>
+
 <file path=word/footnotes.xml><?xml version="1.0" encoding="utf-8"?>
-<w:footnotes xmlns:wpc="http://schemas.microsoft.com/office/word/2010/wordprocessingCanvas" xmlns:cx="http://schemas.microsoft.com/office/drawing/2014/chartex" xmlns:cx1="http://schemas.microsoft.com/office/drawing/2015/9/8/chartex" xmlns:cx2="http://schemas.microsoft.com/office/drawing/2015/10/21/chartex" xmlns:cx3="http://schemas.microsoft.com/office/drawing/2016/5/9/chartex" xmlns:cx4="http://schemas.microsoft.com/office/drawing/2016/5/10/chartex" xmlns:cx5="http://schemas.microsoft.com/office/drawing/2016/5/11/chartex" xmlns:cx6="http://schemas.microsoft.com/office/drawing/2016/5/12/chartex" xmlns:cx7="http://schemas.microsoft.com/office/drawing/2016/5/13/chartex" xmlns:cx8="http://schemas.microsoft.com/office/drawing/2016/5/14/chartex" xmlns:mc="http://schemas.openxmlformats.org/markup-compatibility/2006" xmlns:aink="http://schemas.microsoft.com/office/drawing/2016/ink" xmlns:o="urn:schemas-microsoft-com:office:office" xmlns:r="http://schemas.openxmlformats.org/officeDocument/2006/relationships" xmlns:m="http://schemas.openxmlformats.org/officeDocument/2006/math" xmlns:v="urn:schemas-microsoft-com:vml" xmlns:wp14="http://schemas.microsoft.com/office/word/2010/wordprocessingDrawing" xmlns:wp="http://schemas.openxmlformats.org/drawingml/2006/wordprocessingDrawing" xmlns:w10="urn:schemas-microsoft-com:office:word" xmlns:w="http://schemas.openxmlformats.org/wordprocessingml/2006/main" xmlns:w14="http://schemas.microsoft.com/office/word/2010/wordml" xmlns:w15="http://schemas.microsoft.com/office/word/2012/wordml" xmlns:w16se="http://schemas.microsoft.com/office/word/2015/wordml/symex" xmlns:wpg="http://schemas.microsoft.com/office/word/2010/wordprocessingGroup" xmlns:wpi="http://schemas.microsoft.com/office/word/2010/wordprocessingInk" xmlns:wne="http://schemas.microsoft.com/office/word/2006/wordml" xmlns:wps="http://schemas.microsoft.com/office/word/2010/wordprocessingShape" mc:Ignorable="w14 w15 w16se wp14">
+<w:footnotes xmlns:wpc="http://schemas.microsoft.com/office/word/2010/wordprocessingCanvas" xmlns:cx="http://schemas.microsoft.com/office/drawing/2014/chartex" xmlns:cx1="http://schemas.microsoft.com/office/drawing/2015/9/8/chartex" xmlns:cx2="http://schemas.microsoft.com/office/drawing/2015/10/21/chartex" xmlns:cx3="http://schemas.microsoft.com/office/drawing/2016/5/9/chartex" xmlns:cx4="http://schemas.microsoft.com/office/drawing/2016/5/10/chartex" xmlns:cx5="http://schemas.microsoft.com/office/drawing/2016/5/11/chartex" xmlns:cx6="http://schemas.microsoft.com/office/drawing/2016/5/12/chartex" xmlns:cx7="http://schemas.microsoft.com/office/drawing/2016/5/13/chartex" xmlns:cx8="http://schemas.microsoft.com/office/drawing/2016/5/14/chartex" xmlns:mc="http://schemas.openxmlformats.org/markup-compatibility/2006" xmlns:aink="http://schemas.microsoft.com/office/drawing/2016/ink" xmlns:am3d="http://schemas.microsoft.com/office/drawing/2017/model3d" xmlns:o="urn:schemas-microsoft-com:office:office" xmlns:r="http://schemas.openxmlformats.org/officeDocument/2006/relationships" xmlns:m="http://schemas.openxmlformats.org/officeDocument/2006/math" xmlns:v="urn:schemas-microsoft-com:vml" xmlns:wp14="http://schemas.microsoft.com/office/word/2010/wordprocessingDrawing" xmlns:wp="http://schemas.openxmlformats.org/drawingml/2006/wordprocessingDrawing" xmlns:w10="urn:schemas-microsoft-com:office:word" xmlns:w="http://schemas.openxmlformats.org/wordprocessingml/2006/main" xmlns:w14="http://schemas.microsoft.com/office/word/2010/wordml" xmlns:w15="http://schemas.microsoft.com/office/word/2012/wordml" xmlns:w16se="http://schemas.microsoft.com/office/word/2015/wordml/symex" xmlns:wpg="http://schemas.microsoft.com/office/word/2010/wordprocessingGroup" xmlns:wpi="http://schemas.microsoft.com/office/word/2010/wordprocessingInk" xmlns:wne="http://schemas.microsoft.com/office/word/2006/wordml" xmlns:wps="http://schemas.microsoft.com/office/word/2010/wordprocessingShape" mc:Ignorable="w14 w15 w16se wp14">
   <w:footnote w:type="separator" w:id="-1">
     <w:p>
       <w:pPr>
@@ -2810,13 +3041,33 @@
 </file>
 
 <file path=word/header1.xml><?xml version="1.0" encoding="utf-8"?>
-<w:hdr xmlns:wpc="http://schemas.microsoft.com/office/word/2010/wordprocessingCanvas" xmlns:cx="http://schemas.microsoft.com/office/drawing/2014/chartex" xmlns:cx1="http://schemas.microsoft.com/office/drawing/2015/9/8/chartex" xmlns:cx2="http://schemas.microsoft.com/office/drawing/2015/10/21/chartex" xmlns:cx3="http://schemas.microsoft.com/office/drawing/2016/5/9/chartex" xmlns:cx4="http://schemas.microsoft.com/office/drawing/2016/5/10/chartex" xmlns:cx5="http://schemas.microsoft.com/office/drawing/2016/5/11/chartex" xmlns:cx6="http://schemas.microsoft.com/office/drawing/2016/5/12/chartex" xmlns:cx7="http://schemas.microsoft.com/office/drawing/2016/5/13/chartex" xmlns:cx8="http://schemas.microsoft.com/office/drawing/2016/5/14/chartex" xmlns:mc="http://schemas.openxmlformats.org/markup-compatibility/2006" xmlns:aink="http://schemas.microsoft.com/office/drawing/2016/ink" xmlns:o="urn:schemas-microsoft-com:office:office" xmlns:r="http://schemas.openxmlformats.org/officeDocument/2006/relationships" xmlns:m="http://schemas.openxmlformats.org/officeDocument/2006/math" xmlns:v="urn:schemas-microsoft-com:vml" xmlns:wp14="http://schemas.microsoft.com/office/word/2010/wordprocessingDrawing" xmlns:wp="http://schemas.openxmlformats.org/drawingml/2006/wordprocessingDrawing" xmlns:w10="urn:schemas-microsoft-com:office:word" xmlns:w="http://schemas.openxmlformats.org/wordprocessingml/2006/main" xmlns:w14="http://schemas.microsoft.com/office/word/2010/wordml" xmlns:w15="http://schemas.microsoft.com/office/word/2012/wordml" xmlns:w16se="http://schemas.microsoft.com/office/word/2015/wordml/symex" xmlns:wpg="http://schemas.microsoft.com/office/word/2010/wordprocessingGroup" xmlns:wpi="http://schemas.microsoft.com/office/word/2010/wordprocessingInk" xmlns:wne="http://schemas.microsoft.com/office/word/2006/wordml" xmlns:wps="http://schemas.microsoft.com/office/word/2010/wordprocessingShape" mc:Ignorable="w14 w15 w16se wp14">
+<w:hdr xmlns:wpc="http://schemas.microsoft.com/office/word/2010/wordprocessingCanvas" xmlns:cx="http://schemas.microsoft.com/office/drawing/2014/chartex" xmlns:cx1="http://schemas.microsoft.com/office/drawing/2015/9/8/chartex" xmlns:cx2="http://schemas.microsoft.com/office/drawing/2015/10/21/chartex" xmlns:cx3="http://schemas.microsoft.com/office/drawing/2016/5/9/chartex" xmlns:cx4="http://schemas.microsoft.com/office/drawing/2016/5/10/chartex" xmlns:cx5="http://schemas.microsoft.com/office/drawing/2016/5/11/chartex" xmlns:cx6="http://schemas.microsoft.com/office/drawing/2016/5/12/chartex" xmlns:cx7="http://schemas.microsoft.com/office/drawing/2016/5/13/chartex" xmlns:cx8="http://schemas.microsoft.com/office/drawing/2016/5/14/chartex" xmlns:mc="http://schemas.openxmlformats.org/markup-compatibility/2006" xmlns:aink="http://schemas.microsoft.com/office/drawing/2016/ink" xmlns:am3d="http://schemas.microsoft.com/office/drawing/2017/model3d" xmlns:o="urn:schemas-microsoft-com:office:office" xmlns:r="http://schemas.openxmlformats.org/officeDocument/2006/relationships" xmlns:m="http://schemas.openxmlformats.org/officeDocument/2006/math" xmlns:v="urn:schemas-microsoft-com:vml" xmlns:wp14="http://schemas.microsoft.com/office/word/2010/wordprocessingDrawing" xmlns:wp="http://schemas.openxmlformats.org/drawingml/2006/wordprocessingDrawing" xmlns:w10="urn:schemas-microsoft-com:office:word" xmlns:w="http://schemas.openxmlformats.org/wordprocessingml/2006/main" xmlns:w14="http://schemas.microsoft.com/office/word/2010/wordml" xmlns:w15="http://schemas.microsoft.com/office/word/2012/wordml" xmlns:w16se="http://schemas.microsoft.com/office/word/2015/wordml/symex" xmlns:wpg="http://schemas.microsoft.com/office/word/2010/wordprocessingGroup" xmlns:wpi="http://schemas.microsoft.com/office/word/2010/wordprocessingInk" xmlns:wne="http://schemas.microsoft.com/office/word/2006/wordml" xmlns:wps="http://schemas.microsoft.com/office/word/2010/wordprocessingShape" mc:Ignorable="w14 w15 w16se wp14">
+  <w:p>
+    <w:pPr>
+      <w:pStyle w:val="Header"/>
+    </w:pPr>
+  </w:p>
+</w:hdr>
+</file>
+
+<file path=word/header2.xml><?xml version="1.0" encoding="utf-8"?>
+<w:hdr xmlns:wpc="http://schemas.microsoft.com/office/word/2010/wordprocessingCanvas" xmlns:cx="http://schemas.microsoft.com/office/drawing/2014/chartex" xmlns:cx1="http://schemas.microsoft.com/office/drawing/2015/9/8/chartex" xmlns:cx2="http://schemas.microsoft.com/office/drawing/2015/10/21/chartex" xmlns:cx3="http://schemas.microsoft.com/office/drawing/2016/5/9/chartex" xmlns:cx4="http://schemas.microsoft.com/office/drawing/2016/5/10/chartex" xmlns:cx5="http://schemas.microsoft.com/office/drawing/2016/5/11/chartex" xmlns:cx6="http://schemas.microsoft.com/office/drawing/2016/5/12/chartex" xmlns:cx7="http://schemas.microsoft.com/office/drawing/2016/5/13/chartex" xmlns:cx8="http://schemas.microsoft.com/office/drawing/2016/5/14/chartex" xmlns:mc="http://schemas.openxmlformats.org/markup-compatibility/2006" xmlns:aink="http://schemas.microsoft.com/office/drawing/2016/ink" xmlns:am3d="http://schemas.microsoft.com/office/drawing/2017/model3d" xmlns:o="urn:schemas-microsoft-com:office:office" xmlns:r="http://schemas.openxmlformats.org/officeDocument/2006/relationships" xmlns:m="http://schemas.openxmlformats.org/officeDocument/2006/math" xmlns:v="urn:schemas-microsoft-com:vml" xmlns:wp14="http://schemas.microsoft.com/office/word/2010/wordprocessingDrawing" xmlns:wp="http://schemas.openxmlformats.org/drawingml/2006/wordprocessingDrawing" xmlns:w10="urn:schemas-microsoft-com:office:word" xmlns:w="http://schemas.openxmlformats.org/wordprocessingml/2006/main" xmlns:w14="http://schemas.microsoft.com/office/word/2010/wordml" xmlns:w15="http://schemas.microsoft.com/office/word/2012/wordml" xmlns:w16se="http://schemas.microsoft.com/office/word/2015/wordml/symex" xmlns:wpg="http://schemas.microsoft.com/office/word/2010/wordprocessingGroup" xmlns:wpi="http://schemas.microsoft.com/office/word/2010/wordprocessingInk" xmlns:wne="http://schemas.microsoft.com/office/word/2006/wordml" xmlns:wps="http://schemas.microsoft.com/office/word/2010/wordprocessingShape" mc:Ignorable="w14 w15 w16se wp14">
   <w:p>
     <w:pPr>
       <w:jc w:val="right"/>
       <w:rPr>
         <w:color w:val="A6A6A6" w:themeColor="background1" w:themeShade="A6"/>
       </w:rPr>
+    </w:pPr>
+  </w:p>
+</w:hdr>
+</file>
+
+<file path=word/header3.xml><?xml version="1.0" encoding="utf-8"?>
+<w:hdr xmlns:wpc="http://schemas.microsoft.com/office/word/2010/wordprocessingCanvas" xmlns:cx="http://schemas.microsoft.com/office/drawing/2014/chartex" xmlns:cx1="http://schemas.microsoft.com/office/drawing/2015/9/8/chartex" xmlns:cx2="http://schemas.microsoft.com/office/drawing/2015/10/21/chartex" xmlns:cx3="http://schemas.microsoft.com/office/drawing/2016/5/9/chartex" xmlns:cx4="http://schemas.microsoft.com/office/drawing/2016/5/10/chartex" xmlns:cx5="http://schemas.microsoft.com/office/drawing/2016/5/11/chartex" xmlns:cx6="http://schemas.microsoft.com/office/drawing/2016/5/12/chartex" xmlns:cx7="http://schemas.microsoft.com/office/drawing/2016/5/13/chartex" xmlns:cx8="http://schemas.microsoft.com/office/drawing/2016/5/14/chartex" xmlns:mc="http://schemas.openxmlformats.org/markup-compatibility/2006" xmlns:aink="http://schemas.microsoft.com/office/drawing/2016/ink" xmlns:am3d="http://schemas.microsoft.com/office/drawing/2017/model3d" xmlns:o="urn:schemas-microsoft-com:office:office" xmlns:r="http://schemas.openxmlformats.org/officeDocument/2006/relationships" xmlns:m="http://schemas.openxmlformats.org/officeDocument/2006/math" xmlns:v="urn:schemas-microsoft-com:vml" xmlns:wp14="http://schemas.microsoft.com/office/word/2010/wordprocessingDrawing" xmlns:wp="http://schemas.openxmlformats.org/drawingml/2006/wordprocessingDrawing" xmlns:w10="urn:schemas-microsoft-com:office:word" xmlns:w="http://schemas.openxmlformats.org/wordprocessingml/2006/main" xmlns:w14="http://schemas.microsoft.com/office/word/2010/wordml" xmlns:w15="http://schemas.microsoft.com/office/word/2012/wordml" xmlns:w16se="http://schemas.microsoft.com/office/word/2015/wordml/symex" xmlns:wpg="http://schemas.microsoft.com/office/word/2010/wordprocessingGroup" xmlns:wpi="http://schemas.microsoft.com/office/word/2010/wordprocessingInk" xmlns:wne="http://schemas.microsoft.com/office/word/2006/wordml" xmlns:wps="http://schemas.microsoft.com/office/word/2010/wordprocessingShape" mc:Ignorable="w14 w15 w16se wp14">
+  <w:p>
+    <w:pPr>
+      <w:pStyle w:val="Header"/>
     </w:pPr>
   </w:p>
 </w:hdr>
@@ -2839,7 +3090,7 @@
       </w:pPr>
     </w:pPrDefault>
   </w:docDefaults>
-  <w:latentStyles w:defLockedState="0" w:defUIPriority="99" w:defSemiHidden="0" w:defUnhideWhenUsed="0" w:defQFormat="0" w:count="374">
+  <w:latentStyles w:defLockedState="0" w:defUIPriority="99" w:defSemiHidden="0" w:defUnhideWhenUsed="0" w:defQFormat="0" w:count="375">
     <w:lsdException w:name="Normal" w:uiPriority="0" w:qFormat="1"/>
     <w:lsdException w:name="heading 1" w:uiPriority="9" w:qFormat="1"/>
     <w:lsdException w:name="heading 2" w:semiHidden="1" w:uiPriority="9" w:unhideWhenUsed="1" w:qFormat="1"/>
@@ -2945,7 +3196,6 @@
     <w:lsdException w:name="HTML Sample" w:semiHidden="1" w:unhideWhenUsed="1"/>
     <w:lsdException w:name="HTML Typewriter" w:semiHidden="1" w:unhideWhenUsed="1"/>
     <w:lsdException w:name="HTML Variable" w:semiHidden="1" w:unhideWhenUsed="1"/>
-    <w:lsdException w:name="Normal Table" w:semiHidden="1" w:unhideWhenUsed="1"/>
     <w:lsdException w:name="annotation subject" w:semiHidden="1" w:unhideWhenUsed="1"/>
     <w:lsdException w:name="No List" w:semiHidden="1" w:unhideWhenUsed="1"/>
     <w:lsdException w:name="Outline List 1" w:semiHidden="1" w:unhideWhenUsed="1"/>
@@ -2992,10 +3242,8 @@
     <w:lsdException w:name="Table Subtle 2" w:semiHidden="1" w:unhideWhenUsed="1"/>
     <w:lsdException w:name="Table Web 1" w:semiHidden="1" w:unhideWhenUsed="1"/>
     <w:lsdException w:name="Table Web 2" w:semiHidden="1" w:unhideWhenUsed="1"/>
-    <w:lsdException w:name="Table Web 3" w:semiHidden="1" w:unhideWhenUsed="1"/>
     <w:lsdException w:name="Balloon Text" w:semiHidden="1" w:unhideWhenUsed="1"/>
     <w:lsdException w:name="Table Grid" w:uiPriority="39"/>
-    <w:lsdException w:name="Table Theme" w:semiHidden="1" w:unhideWhenUsed="1"/>
     <w:lsdException w:name="Placeholder Text" w:semiHidden="1"/>
     <w:lsdException w:name="No Spacing" w:uiPriority="1" w:qFormat="1"/>
     <w:lsdException w:name="Light Shading" w:uiPriority="60"/>
@@ -3214,6 +3462,7 @@
     <w:lsdException w:name="Mention" w:semiHidden="1" w:unhideWhenUsed="1"/>
     <w:lsdException w:name="Smart Hyperlink" w:semiHidden="1" w:unhideWhenUsed="1"/>
     <w:lsdException w:name="Hashtag" w:semiHidden="1" w:unhideWhenUsed="1"/>
+    <w:lsdException w:name="Unresolved Mention" w:semiHidden="1" w:unhideWhenUsed="1"/>
   </w:latentStyles>
   <w:style w:type="paragraph" w:default="1" w:styleId="Normal">
     <w:name w:val="Normal"/>

</xml_diff>